<commit_message>
Stage.xlsx 업뎃, PartyBall.docx 업뎃
</commit_message>
<xml_diff>
--- a/Documents/PartyBall/ProjectPartyBall.docx
+++ b/Documents/PartyBall/ProjectPartyBall.docx
@@ -2,12 +2,7 @@
 <file path=word/document.xml><?xml version="1.0" encoding="utf-8"?>
 <w:document xmlns:wpc="http://schemas.microsoft.com/office/word/2010/wordprocessingCanvas" xmlns:cx="http://schemas.microsoft.com/office/drawing/2014/chartex" xmlns:cx1="http://schemas.microsoft.com/office/drawing/2015/9/8/chartex" xmlns:cx2="http://schemas.microsoft.com/office/drawing/2015/10/21/chartex" xmlns:cx3="http://schemas.microsoft.com/office/drawing/2016/5/9/chartex" xmlns:cx4="http://schemas.microsoft.com/office/drawing/2016/5/10/chartex" xmlns:cx5="http://schemas.microsoft.com/office/drawing/2016/5/11/chartex" xmlns:cx6="http://schemas.microsoft.com/office/drawing/2016/5/12/chartex" xmlns:cx7="http://schemas.microsoft.com/office/drawing/2016/5/13/chartex" xmlns:cx8="http://schemas.microsoft.com/office/drawing/2016/5/14/chartex" xmlns:mc="http://schemas.openxmlformats.org/markup-compatibility/2006" xmlns:aink="http://schemas.microsoft.com/office/drawing/2016/ink" xmlns:am3d="http://schemas.microsoft.com/office/drawing/2017/model3d" xmlns:o="urn:schemas-microsoft-com:office:office" xmlns:r="http://schemas.openxmlformats.org/officeDocument/2006/relationships" xmlns:m="http://schemas.openxmlformats.org/officeDocument/2006/math" xmlns:v="urn:schemas-microsoft-com:vml" xmlns:wp14="http://schemas.microsoft.com/office/word/2010/wordprocessingDrawing" xmlns:wp="http://schemas.openxmlformats.org/drawingml/2006/wordprocessingDrawing" xmlns:w10="urn:schemas-microsoft-com:office:word" xmlns:w="http://schemas.openxmlformats.org/wordprocessingml/2006/main" xmlns:w14="http://schemas.microsoft.com/office/word/2010/wordml" xmlns:w15="http://schemas.microsoft.com/office/word/2012/wordml" xmlns:w16cex="http://schemas.microsoft.com/office/word/2018/wordml/cex" xmlns:w16cid="http://schemas.microsoft.com/office/word/2016/wordml/cid" xmlns:w16="http://schemas.microsoft.com/office/word/2018/wordml" xmlns:w16sdtdh="http://schemas.microsoft.com/office/word/2020/wordml/sdtdatahash" xmlns:w16se="http://schemas.microsoft.com/office/word/2015/wordml/symex" xmlns:wpg="http://schemas.microsoft.com/office/word/2010/wordprocessingGroup" xmlns:wpi="http://schemas.microsoft.com/office/word/2010/wordprocessingInk" xmlns:wne="http://schemas.microsoft.com/office/word/2006/wordml" xmlns:wps="http://schemas.microsoft.com/office/word/2010/wordprocessingShape" mc:Ignorable="w14 w15 w16se w16cid w16 w16cex w16sdtdh wp14">
   <w:body>
-    <w:p>
-      <w:r>
-        <w:tab/>
-        <w:t>`</w:t>
-      </w:r>
-    </w:p>
+    <w:p/>
     <w:p/>
     <w:p/>
     <w:p/>
@@ -357,7 +352,14 @@
                 <w:rStyle w:val="a4"/>
                 <w:noProof/>
               </w:rPr>
-              <w:t>게임 플레이</w:t>
+              <w:t>게임 플레</w:t>
+            </w:r>
+            <w:r>
+              <w:rPr>
+                <w:rStyle w:val="a4"/>
+                <w:noProof/>
+              </w:rPr>
+              <w:t>이</w:t>
             </w:r>
             <w:r>
               <w:rPr>
@@ -3647,15 +3649,15 @@
         <mc:AlternateContent>
           <mc:Choice Requires="wpg">
             <w:drawing>
-              <wp:anchor distT="0" distB="0" distL="114300" distR="114300" simplePos="0" relativeHeight="251657217" behindDoc="0" locked="0" layoutInCell="1" allowOverlap="1" wp14:anchorId="6F429669" wp14:editId="556B8076">
+              <wp:anchor distT="0" distB="0" distL="114300" distR="114300" simplePos="0" relativeHeight="251657217" behindDoc="0" locked="0" layoutInCell="1" allowOverlap="1" wp14:anchorId="6F429669" wp14:editId="4BC7B4E7">
                 <wp:simplePos x="0" y="0"/>
                 <wp:positionH relativeFrom="column">
-                  <wp:posOffset>3829049</wp:posOffset>
+                  <wp:posOffset>3825240</wp:posOffset>
                 </wp:positionH>
                 <wp:positionV relativeFrom="paragraph">
-                  <wp:posOffset>258046</wp:posOffset>
+                  <wp:posOffset>254635</wp:posOffset>
                 </wp:positionV>
-                <wp:extent cx="1555893" cy="701750"/>
+                <wp:extent cx="1417320" cy="701717"/>
                 <wp:effectExtent l="342900" t="0" r="0" b="3175"/>
                 <wp:wrapNone/>
                 <wp:docPr id="10" name="그룹 10"/>
@@ -3667,9 +3669,9 @@
                       <wpg:grpSpPr>
                         <a:xfrm>
                           <a:off x="0" y="0"/>
-                          <a:ext cx="1555893" cy="701750"/>
+                          <a:ext cx="1417320" cy="701717"/>
                           <a:chOff x="0" y="16933"/>
-                          <a:chExt cx="1555893" cy="885568"/>
+                          <a:chExt cx="1417320" cy="885527"/>
                         </a:xfrm>
                       </wpg:grpSpPr>
                       <wps:wsp>
@@ -3737,8 +3739,8 @@
                         <wps:cNvSpPr txBox="1"/>
                         <wps:spPr>
                           <a:xfrm>
-                            <a:off x="18784" y="170877"/>
-                            <a:ext cx="1537109" cy="731624"/>
+                            <a:off x="18776" y="170836"/>
+                            <a:ext cx="1398544" cy="731624"/>
                           </a:xfrm>
                           <a:prstGeom prst="rect">
                             <a:avLst/>
@@ -3763,7 +3765,27 @@
                                   <w:rFonts w:hint="eastAsia"/>
                                   <w:color w:val="000000" w:themeColor="text1"/>
                                 </w:rPr>
-                                <w:t>주체가 될 공이 있는 셀을 선택</w:t>
+                                <w:t>주체가 될</w:t>
+                              </w:r>
+                              <w:r>
+                                <w:rPr>
+                                  <w:color w:val="000000" w:themeColor="text1"/>
+                                </w:rPr>
+                                <w:t xml:space="preserve"> </w:t>
+                              </w:r>
+                              <w:r>
+                                <w:rPr>
+                                  <w:rFonts w:hint="eastAsia"/>
+                                  <w:color w:val="000000" w:themeColor="text1"/>
+                                </w:rPr>
+                                <w:t>구체가</w:t>
+                              </w:r>
+                              <w:r>
+                                <w:rPr>
+                                  <w:rFonts w:hint="eastAsia"/>
+                                  <w:color w:val="000000" w:themeColor="text1"/>
+                                </w:rPr>
+                                <w:t xml:space="preserve"> 있는 셀을 선택</w:t>
                               </w:r>
                               <w:r>
                                 <w:rPr>
@@ -3802,7 +3824,7 @@
           </mc:Choice>
           <mc:Fallback>
             <w:pict>
-              <v:group w14:anchorId="6F429669" id="그룹 10" o:spid="_x0000_s1026" style="position:absolute;left:0;text-align:left;margin-left:301.5pt;margin-top:20.3pt;width:122.5pt;height:55.25pt;z-index:251657217;mso-width-relative:margin;mso-height-relative:margin" coordorigin=",169" coordsize="15558,8855" o:gfxdata="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">
+              <v:group w14:anchorId="6F429669" id="그룹 10" o:spid="_x0000_s1026" style="position:absolute;left:0;text-align:left;margin-left:301.2pt;margin-top:20.05pt;width:111.6pt;height:55.25pt;z-index:251657217;mso-width-relative:margin;mso-height-relative:margin" coordorigin=",169" coordsize="14173,8855" o:gfxdata="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">
                 <v:shapetype id="_x0000_t62" coordsize="21600,21600" o:spt="62" adj="1350,25920" path="m3600,qx,3600l0@8@12@24,0@9,,18000qy3600,21600l@6,21600@15@27@7,21600,18000,21600qx21600,18000l21600@9@18@30,21600@8,21600,3600qy18000,l@7,0@21@33@6,xe">
                   <v:stroke joinstyle="miter"/>
                   <v:formulas>
@@ -3867,7 +3889,7 @@
                   <v:stroke joinstyle="miter"/>
                   <v:path gradientshapeok="t" o:connecttype="rect"/>
                 </v:shapetype>
-                <v:shape id="Text Box 9" o:spid="_x0000_s1028" type="#_x0000_t202" style="position:absolute;left:187;top:1708;width:15371;height:7317;visibility:visible;mso-wrap-style:square;v-text-anchor:top" o:gfxdata="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" filled="f" stroked="f" strokeweight=".5pt">
+                <v:shape id="Text Box 9" o:spid="_x0000_s1028" type="#_x0000_t202" style="position:absolute;left:187;top:1708;width:13986;height:7316;visibility:visible;mso-wrap-style:square;v-text-anchor:top" o:gfxdata="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" filled="f" stroked="f" strokeweight=".5pt">
                   <v:textbox>
                     <w:txbxContent>
                       <w:p>
@@ -3883,7 +3905,27 @@
                             <w:rFonts w:hint="eastAsia"/>
                             <w:color w:val="000000" w:themeColor="text1"/>
                           </w:rPr>
-                          <w:t>주체가 될 공이 있는 셀을 선택</w:t>
+                          <w:t>주체가 될</w:t>
+                        </w:r>
+                        <w:r>
+                          <w:rPr>
+                            <w:color w:val="000000" w:themeColor="text1"/>
+                          </w:rPr>
+                          <w:t xml:space="preserve"> </w:t>
+                        </w:r>
+                        <w:r>
+                          <w:rPr>
+                            <w:rFonts w:hint="eastAsia"/>
+                            <w:color w:val="000000" w:themeColor="text1"/>
+                          </w:rPr>
+                          <w:t>구체가</w:t>
+                        </w:r>
+                        <w:r>
+                          <w:rPr>
+                            <w:rFonts w:hint="eastAsia"/>
+                            <w:color w:val="000000" w:themeColor="text1"/>
+                          </w:rPr>
+                          <w:t xml:space="preserve"> 있는 셀을 선택</w:t>
                         </w:r>
                         <w:r>
                           <w:rPr>
@@ -3925,16 +3967,326 @@
         <mc:AlternateContent>
           <mc:Choice Requires="wpg">
             <w:drawing>
-              <wp:anchor distT="0" distB="0" distL="114300" distR="114300" simplePos="0" relativeHeight="251658244" behindDoc="0" locked="0" layoutInCell="1" allowOverlap="1" wp14:anchorId="6B35E8F2" wp14:editId="17ACB99F">
+              <wp:anchor distT="0" distB="0" distL="114300" distR="114300" simplePos="0" relativeHeight="251660292" behindDoc="0" locked="0" layoutInCell="1" allowOverlap="1" wp14:anchorId="111E7008" wp14:editId="2B9B501E">
                 <wp:simplePos x="0" y="0"/>
                 <wp:positionH relativeFrom="column">
-                  <wp:posOffset>-572135</wp:posOffset>
+                  <wp:posOffset>4846320</wp:posOffset>
                 </wp:positionH>
                 <wp:positionV relativeFrom="paragraph">
-                  <wp:posOffset>3415030</wp:posOffset>
+                  <wp:posOffset>2767965</wp:posOffset>
+                </wp:positionV>
+                <wp:extent cx="1658620" cy="1046851"/>
+                <wp:effectExtent l="0" t="304800" r="17780" b="20320"/>
+                <wp:wrapNone/>
+                <wp:docPr id="11" name="그룹 11"/>
+                <wp:cNvGraphicFramePr/>
+                <a:graphic xmlns:a="http://schemas.openxmlformats.org/drawingml/2006/main">
+                  <a:graphicData uri="http://schemas.microsoft.com/office/word/2010/wordprocessingGroup">
+                    <wpg:wgp>
+                      <wpg:cNvGrpSpPr/>
+                      <wpg:grpSpPr>
+                        <a:xfrm>
+                          <a:off x="0" y="0"/>
+                          <a:ext cx="1658620" cy="1046851"/>
+                          <a:chOff x="0" y="0"/>
+                          <a:chExt cx="1658679" cy="915670"/>
+                        </a:xfrm>
+                      </wpg:grpSpPr>
+                      <wps:wsp>
+                        <wps:cNvPr id="12" name="말풍선: 모서리가 둥근 사각형 12"/>
+                        <wps:cNvSpPr/>
+                        <wps:spPr>
+                          <a:xfrm>
+                            <a:off x="0" y="0"/>
+                            <a:ext cx="1658679" cy="915670"/>
+                          </a:xfrm>
+                          <a:prstGeom prst="wedgeRoundRectCallout">
+                            <a:avLst>
+                              <a:gd name="adj1" fmla="val -41785"/>
+                              <a:gd name="adj2" fmla="val -77521"/>
+                              <a:gd name="adj3" fmla="val 16667"/>
+                            </a:avLst>
+                          </a:prstGeom>
+                          <a:solidFill>
+                            <a:schemeClr val="bg1"/>
+                          </a:solidFill>
+                          <a:ln w="19050">
+                            <a:solidFill>
+                              <a:srgbClr val="FF0000"/>
+                            </a:solidFill>
+                          </a:ln>
+                        </wps:spPr>
+                        <wps:style>
+                          <a:lnRef idx="2">
+                            <a:schemeClr val="accent1">
+                              <a:shade val="50000"/>
+                            </a:schemeClr>
+                          </a:lnRef>
+                          <a:fillRef idx="1">
+                            <a:schemeClr val="accent1"/>
+                          </a:fillRef>
+                          <a:effectRef idx="0">
+                            <a:schemeClr val="accent1"/>
+                          </a:effectRef>
+                          <a:fontRef idx="minor">
+                            <a:schemeClr val="lt1"/>
+                          </a:fontRef>
+                        </wps:style>
+                        <wps:txbx>
+                          <w:txbxContent>
+                            <w:p>
+                              <w:pPr>
+                                <w:jc w:val="center"/>
+                                <w:rPr>
+                                  <w:sz w:val="2"/>
+                                  <w:szCs w:val="2"/>
+                                </w:rPr>
+                              </w:pPr>
+                            </w:p>
+                          </w:txbxContent>
+                        </wps:txbx>
+                        <wps:bodyPr rot="0" spcFirstLastPara="0" vertOverflow="overflow" horzOverflow="overflow" vert="horz" wrap="square" lIns="91440" tIns="45720" rIns="91440" bIns="45720" numCol="1" spcCol="0" rtlCol="0" fromWordArt="0" anchor="ctr" anchorCtr="0" forceAA="0" compatLnSpc="1">
+                          <a:prstTxWarp prst="textNoShape">
+                            <a:avLst/>
+                          </a:prstTxWarp>
+                          <a:noAutofit/>
+                        </wps:bodyPr>
+                      </wps:wsp>
+                      <wps:wsp>
+                        <wps:cNvPr id="20" name="Text Box 20"/>
+                        <wps:cNvSpPr txBox="1"/>
+                        <wps:spPr>
+                          <a:xfrm>
+                            <a:off x="30480" y="38100"/>
+                            <a:ext cx="1616075" cy="854075"/>
+                          </a:xfrm>
+                          <a:prstGeom prst="rect">
+                            <a:avLst/>
+                          </a:prstGeom>
+                          <a:noFill/>
+                          <a:ln w="6350">
+                            <a:noFill/>
+                          </a:ln>
+                        </wps:spPr>
+                        <wps:txbx>
+                          <w:txbxContent>
+                            <w:p>
+                              <w:pPr>
+                                <w:spacing w:line="180" w:lineRule="auto"/>
+                                <w:jc w:val="left"/>
+                                <w:rPr>
+                                  <w:rFonts w:hint="eastAsia"/>
+                                  <w:color w:val="000000" w:themeColor="text1"/>
+                                </w:rPr>
+                              </w:pPr>
+                              <w:r>
+                                <w:rPr>
+                                  <w:rFonts w:hint="eastAsia"/>
+                                  <w:color w:val="000000" w:themeColor="text1"/>
+                                </w:rPr>
+                                <w:t>구체</w:t>
+                              </w:r>
+                              <w:r>
+                                <w:rPr>
+                                  <w:rFonts w:hint="eastAsia"/>
+                                  <w:color w:val="000000" w:themeColor="text1"/>
+                                </w:rPr>
+                                <w:t xml:space="preserve">들이 </w:t>
+                              </w:r>
+                              <w:r>
+                                <w:rPr>
+                                  <w:rFonts w:hint="eastAsia"/>
+                                  <w:color w:val="000000" w:themeColor="text1"/>
+                                </w:rPr>
+                                <w:t>앞으로 움직일 방향을 결정합니다.</w:t>
+                              </w:r>
+                              <w:r>
+                                <w:rPr>
+                                  <w:color w:val="000000" w:themeColor="text1"/>
+                                </w:rPr>
+                                <w:t xml:space="preserve">    </w:t>
+                              </w:r>
+                              <w:r>
+                                <w:rPr>
+                                  <w:rFonts w:hint="eastAsia"/>
+                                  <w:color w:val="000000" w:themeColor="text1"/>
+                                </w:rPr>
+                                <w:t xml:space="preserve">(중력장 </w:t>
+                              </w:r>
+                              <w:r>
+                                <w:rPr>
+                                  <w:color w:val="000000" w:themeColor="text1"/>
+                                </w:rPr>
+                                <w:t>1</w:t>
+                              </w:r>
+                              <w:r>
+                                <w:rPr>
+                                  <w:rFonts w:hint="eastAsia"/>
+                                  <w:color w:val="000000" w:themeColor="text1"/>
+                                </w:rPr>
+                                <w:t>개를 배치하는 시점에서 구체가 이동합니다.)</w:t>
+                              </w:r>
+                            </w:p>
+                            <w:p>
+                              <w:pPr>
+                                <w:spacing w:line="180" w:lineRule="auto"/>
+                                <w:jc w:val="left"/>
+                                <w:rPr>
+                                  <w:color w:val="000000" w:themeColor="text1"/>
+                                </w:rPr>
+                              </w:pPr>
+                            </w:p>
+                            <w:p>
+                              <w:pPr>
+                                <w:spacing w:line="180" w:lineRule="auto"/>
+                                <w:jc w:val="left"/>
+                                <w:rPr>
+                                  <w:color w:val="000000" w:themeColor="text1"/>
+                                </w:rPr>
+                              </w:pPr>
+                            </w:p>
+                          </w:txbxContent>
+                        </wps:txbx>
+                        <wps:bodyPr rot="0" spcFirstLastPara="0" vertOverflow="overflow" horzOverflow="overflow" vert="horz" wrap="square" lIns="91440" tIns="45720" rIns="91440" bIns="45720" numCol="1" spcCol="0" rtlCol="0" fromWordArt="0" anchor="t" anchorCtr="0" forceAA="0" compatLnSpc="1">
+                          <a:prstTxWarp prst="textNoShape">
+                            <a:avLst/>
+                          </a:prstTxWarp>
+                          <a:noAutofit/>
+                        </wps:bodyPr>
+                      </wps:wsp>
+                    </wpg:wgp>
+                  </a:graphicData>
+                </a:graphic>
+                <wp14:sizeRelH relativeFrom="margin">
+                  <wp14:pctWidth>0</wp14:pctWidth>
+                </wp14:sizeRelH>
+                <wp14:sizeRelV relativeFrom="margin">
+                  <wp14:pctHeight>0</wp14:pctHeight>
+                </wp14:sizeRelV>
+              </wp:anchor>
+            </w:drawing>
+          </mc:Choice>
+          <mc:Fallback>
+            <w:pict>
+              <v:group w14:anchorId="111E7008" id="그룹 11" o:spid="_x0000_s1029" style="position:absolute;left:0;text-align:left;margin-left:381.6pt;margin-top:217.95pt;width:130.6pt;height:82.45pt;z-index:251660292;mso-width-relative:margin;mso-height-relative:margin" coordsize="16586,9156" o:gfxdata="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">
+                <v:shape id="말풍선: 모서리가 둥근 사각형 12" o:spid="_x0000_s1030" type="#_x0000_t62" style="position:absolute;width:16586;height:9156;visibility:visible;mso-wrap-style:square;v-text-anchor:middle" o:gfxdata="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" adj="1774,-5945" fillcolor="white [3212]" strokecolor="red" strokeweight="1.5pt">
+                  <v:textbox>
+                    <w:txbxContent>
+                      <w:p>
+                        <w:pPr>
+                          <w:jc w:val="center"/>
+                          <w:rPr>
+                            <w:sz w:val="2"/>
+                            <w:szCs w:val="2"/>
+                          </w:rPr>
+                        </w:pPr>
+                      </w:p>
+                    </w:txbxContent>
+                  </v:textbox>
+                </v:shape>
+                <v:shape id="Text Box 20" o:spid="_x0000_s1031" type="#_x0000_t202" style="position:absolute;left:304;top:381;width:16161;height:8540;visibility:visible;mso-wrap-style:square;v-text-anchor:top" o:gfxdata="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" filled="f" stroked="f" strokeweight=".5pt">
+                  <v:textbox>
+                    <w:txbxContent>
+                      <w:p>
+                        <w:pPr>
+                          <w:spacing w:line="180" w:lineRule="auto"/>
+                          <w:jc w:val="left"/>
+                          <w:rPr>
+                            <w:rFonts w:hint="eastAsia"/>
+                            <w:color w:val="000000" w:themeColor="text1"/>
+                          </w:rPr>
+                        </w:pPr>
+                        <w:r>
+                          <w:rPr>
+                            <w:rFonts w:hint="eastAsia"/>
+                            <w:color w:val="000000" w:themeColor="text1"/>
+                          </w:rPr>
+                          <w:t>구체</w:t>
+                        </w:r>
+                        <w:r>
+                          <w:rPr>
+                            <w:rFonts w:hint="eastAsia"/>
+                            <w:color w:val="000000" w:themeColor="text1"/>
+                          </w:rPr>
+                          <w:t xml:space="preserve">들이 </w:t>
+                        </w:r>
+                        <w:r>
+                          <w:rPr>
+                            <w:rFonts w:hint="eastAsia"/>
+                            <w:color w:val="000000" w:themeColor="text1"/>
+                          </w:rPr>
+                          <w:t>앞으로 움직일 방향을 결정합니다.</w:t>
+                        </w:r>
+                        <w:r>
+                          <w:rPr>
+                            <w:color w:val="000000" w:themeColor="text1"/>
+                          </w:rPr>
+                          <w:t xml:space="preserve">    </w:t>
+                        </w:r>
+                        <w:r>
+                          <w:rPr>
+                            <w:rFonts w:hint="eastAsia"/>
+                            <w:color w:val="000000" w:themeColor="text1"/>
+                          </w:rPr>
+                          <w:t xml:space="preserve">(중력장 </w:t>
+                        </w:r>
+                        <w:r>
+                          <w:rPr>
+                            <w:color w:val="000000" w:themeColor="text1"/>
+                          </w:rPr>
+                          <w:t>1</w:t>
+                        </w:r>
+                        <w:r>
+                          <w:rPr>
+                            <w:rFonts w:hint="eastAsia"/>
+                            <w:color w:val="000000" w:themeColor="text1"/>
+                          </w:rPr>
+                          <w:t>개를 배치하는 시점에서 구체가 이동합니다.)</w:t>
+                        </w:r>
+                      </w:p>
+                      <w:p>
+                        <w:pPr>
+                          <w:spacing w:line="180" w:lineRule="auto"/>
+                          <w:jc w:val="left"/>
+                          <w:rPr>
+                            <w:color w:val="000000" w:themeColor="text1"/>
+                          </w:rPr>
+                        </w:pPr>
+                      </w:p>
+                      <w:p>
+                        <w:pPr>
+                          <w:spacing w:line="180" w:lineRule="auto"/>
+                          <w:jc w:val="left"/>
+                          <w:rPr>
+                            <w:color w:val="000000" w:themeColor="text1"/>
+                          </w:rPr>
+                        </w:pPr>
+                      </w:p>
+                    </w:txbxContent>
+                  </v:textbox>
+                </v:shape>
+              </v:group>
+            </w:pict>
+          </mc:Fallback>
+        </mc:AlternateContent>
+      </w:r>
+      <w:r>
+        <w:rPr>
+          <w:noProof/>
+        </w:rPr>
+        <mc:AlternateContent>
+          <mc:Choice Requires="wpg">
+            <w:drawing>
+              <wp:anchor distT="0" distB="0" distL="114300" distR="114300" simplePos="0" relativeHeight="251658244" behindDoc="0" locked="0" layoutInCell="1" allowOverlap="1" wp14:anchorId="6B35E8F2" wp14:editId="2AA2C03C">
+                <wp:simplePos x="0" y="0"/>
+                <wp:positionH relativeFrom="column">
+                  <wp:posOffset>-503555</wp:posOffset>
+                </wp:positionH>
+                <wp:positionV relativeFrom="paragraph">
+                  <wp:posOffset>536575</wp:posOffset>
                 </wp:positionV>
                 <wp:extent cx="1480826" cy="1000687"/>
-                <wp:effectExtent l="0" t="304800" r="5080" b="9525"/>
+                <wp:effectExtent l="0" t="0" r="5080" b="295275"/>
                 <wp:wrapNone/>
                 <wp:docPr id="15" name="그룹 15"/>
                 <wp:cNvGraphicFramePr/>
@@ -3960,8 +4312,8 @@
                           </a:xfrm>
                           <a:prstGeom prst="wedgeRoundRectCallout">
                             <a:avLst>
-                              <a:gd name="adj1" fmla="val 44043"/>
-                              <a:gd name="adj2" fmla="val -78044"/>
+                              <a:gd name="adj1" fmla="val 42977"/>
+                              <a:gd name="adj2" fmla="val 79436"/>
                               <a:gd name="adj3" fmla="val 16667"/>
                             </a:avLst>
                           </a:prstGeom>
@@ -4041,7 +4393,14 @@
                                   <w:rFonts w:hint="eastAsia"/>
                                   <w:color w:val="000000" w:themeColor="text1"/>
                                 </w:rPr>
-                                <w:t xml:space="preserve">공들이 </w:t>
+                                <w:t>구체</w:t>
+                              </w:r>
+                              <w:r>
+                                <w:rPr>
+                                  <w:rFonts w:hint="eastAsia"/>
+                                  <w:color w:val="000000" w:themeColor="text1"/>
+                                </w:rPr>
+                                <w:t xml:space="preserve">들이 </w:t>
                               </w:r>
                               <w:r>
                                 <w:rPr>
@@ -4160,6 +4519,9 @@
                     </wpg:wgp>
                   </a:graphicData>
                 </a:graphic>
+                <wp14:sizeRelH relativeFrom="margin">
+                  <wp14:pctWidth>0</wp14:pctWidth>
+                </wp14:sizeRelH>
                 <wp14:sizeRelV relativeFrom="margin">
                   <wp14:pctHeight>0</wp14:pctHeight>
                 </wp14:sizeRelV>
@@ -4168,8 +4530,8 @@
           </mc:Choice>
           <mc:Fallback>
             <w:pict>
-              <v:group w14:anchorId="6B35E8F2" id="그룹 15" o:spid="_x0000_s1029" style="position:absolute;left:0;text-align:left;margin-left:-45.05pt;margin-top:268.9pt;width:116.6pt;height:78.8pt;z-index:251658244;mso-height-relative:margin" coordorigin=",254" coordsize="14808,7882" o:gfxdata="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">
-                <v:shape id="말풍선: 모서리가 둥근 사각형 7" o:spid="_x0000_s1030" type="#_x0000_t62" style="position:absolute;top:254;width:14306;height:7620;visibility:visible;mso-wrap-style:square;v-text-anchor:middle" o:gfxdata="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" adj="20313,-6058" fillcolor="white [3212]" strokecolor="red" strokeweight="1.5pt">
+              <v:group w14:anchorId="6B35E8F2" id="그룹 15" o:spid="_x0000_s1032" style="position:absolute;left:0;text-align:left;margin-left:-39.65pt;margin-top:42.25pt;width:116.6pt;height:78.8pt;z-index:251658244;mso-width-relative:margin;mso-height-relative:margin" coordorigin=",254" coordsize="14808,7882" o:gfxdata="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">
+                <v:shape id="말풍선: 모서리가 둥근 사각형 7" o:spid="_x0000_s1033" type="#_x0000_t62" style="position:absolute;top:254;width:14306;height:7620;visibility:visible;mso-wrap-style:square;v-text-anchor:middle" o:gfxdata="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" adj="20083,27958" fillcolor="white [3212]" strokecolor="red" strokeweight="1.5pt">
                   <v:textbox>
                     <w:txbxContent>
                       <w:p>
@@ -4184,7 +4546,7 @@
                     </w:txbxContent>
                   </v:textbox>
                 </v:shape>
-                <v:shape id="Text Box 14" o:spid="_x0000_s1031" type="#_x0000_t202" style="position:absolute;left:338;top:400;width:14470;height:7736;visibility:visible;mso-wrap-style:square;v-text-anchor:top" o:gfxdata="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" filled="f" stroked="f" strokeweight=".5pt">
+                <v:shape id="Text Box 14" o:spid="_x0000_s1034" type="#_x0000_t202" style="position:absolute;left:338;top:400;width:14470;height:7736;visibility:visible;mso-wrap-style:square;v-text-anchor:top" o:gfxdata="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" filled="f" stroked="f" strokeweight=".5pt">
                   <v:textbox>
                     <w:txbxContent>
                       <w:p>
@@ -4200,7 +4562,14 @@
                             <w:rFonts w:hint="eastAsia"/>
                             <w:color w:val="000000" w:themeColor="text1"/>
                           </w:rPr>
-                          <w:t xml:space="preserve">공들이 </w:t>
+                          <w:t>구체</w:t>
+                        </w:r>
+                        <w:r>
+                          <w:rPr>
+                            <w:rFonts w:hint="eastAsia"/>
+                            <w:color w:val="000000" w:themeColor="text1"/>
+                          </w:rPr>
+                          <w:t xml:space="preserve">들이 </w:t>
                         </w:r>
                         <w:r>
                           <w:rPr>
@@ -4322,16 +4691,16 @@
         <mc:AlternateContent>
           <mc:Choice Requires="wpg">
             <w:drawing>
-              <wp:anchor distT="0" distB="0" distL="114300" distR="114300" simplePos="0" relativeHeight="251658243" behindDoc="0" locked="0" layoutInCell="1" allowOverlap="1" wp14:anchorId="7C05EAEC" wp14:editId="0E43F2EF">
+              <wp:anchor distT="0" distB="0" distL="114300" distR="114300" simplePos="0" relativeHeight="251658243" behindDoc="0" locked="0" layoutInCell="1" allowOverlap="1" wp14:anchorId="7C05EAEC" wp14:editId="1290BDF5">
                 <wp:simplePos x="0" y="0"/>
                 <wp:positionH relativeFrom="column">
-                  <wp:posOffset>4404360</wp:posOffset>
+                  <wp:posOffset>998220</wp:posOffset>
                 </wp:positionH>
                 <wp:positionV relativeFrom="paragraph">
-                  <wp:posOffset>3625215</wp:posOffset>
+                  <wp:posOffset>4215765</wp:posOffset>
                 </wp:positionV>
-                <wp:extent cx="1658679" cy="915670"/>
-                <wp:effectExtent l="0" t="285750" r="17780" b="17780"/>
+                <wp:extent cx="1658679" cy="945515"/>
+                <wp:effectExtent l="0" t="247650" r="17780" b="6985"/>
                 <wp:wrapNone/>
                 <wp:docPr id="17" name="그룹 17"/>
                 <wp:cNvGraphicFramePr/>
@@ -4342,9 +4711,9 @@
                       <wpg:grpSpPr>
                         <a:xfrm>
                           <a:off x="0" y="0"/>
-                          <a:ext cx="1658679" cy="915670"/>
+                          <a:ext cx="1658679" cy="945515"/>
                           <a:chOff x="0" y="0"/>
-                          <a:chExt cx="1658679" cy="915670"/>
+                          <a:chExt cx="1658679" cy="945515"/>
                         </a:xfrm>
                       </wpg:grpSpPr>
                       <wps:wsp>
@@ -4357,8 +4726,8 @@
                           </a:xfrm>
                           <a:prstGeom prst="wedgeRoundRectCallout">
                             <a:avLst>
-                              <a:gd name="adj1" fmla="val -41784"/>
-                              <a:gd name="adj2" fmla="val -79185"/>
+                              <a:gd name="adj1" fmla="val 35854"/>
+                              <a:gd name="adj2" fmla="val -75024"/>
                               <a:gd name="adj3" fmla="val 16667"/>
                             </a:avLst>
                           </a:prstGeom>
@@ -4412,7 +4781,7 @@
                         <wps:cNvSpPr txBox="1"/>
                         <wps:spPr>
                           <a:xfrm>
-                            <a:off x="30480" y="22860"/>
+                            <a:off x="30480" y="91440"/>
                             <a:ext cx="1616075" cy="854075"/>
                           </a:xfrm>
                           <a:prstGeom prst="rect">
@@ -4438,36 +4807,47 @@
                                   <w:rFonts w:hint="eastAsia"/>
                                   <w:color w:val="000000" w:themeColor="text1"/>
                                 </w:rPr>
-                                <w:t xml:space="preserve">공들이 움직일 방향을 바꿔주는 중력장을 최대 </w:t>
-                              </w:r>
-                              <w:r>
-                                <w:rPr>
-                                  <w:color w:val="000000" w:themeColor="text1"/>
-                                </w:rPr>
-                                <w:t>3</w:t>
+                                <w:t xml:space="preserve">공들이 움직일 방향을 바꿔주는 중력장을 </w:t>
                               </w:r>
                               <w:r>
                                 <w:rPr>
                                   <w:rFonts w:hint="eastAsia"/>
                                   <w:color w:val="000000" w:themeColor="text1"/>
                                 </w:rPr>
-                                <w:t>개 설치합니다.</w:t>
+                                <w:t>정해진</w:t>
                               </w:r>
-                            </w:p>
-                            <w:p>
-                              <w:pPr>
-                                <w:spacing w:line="180" w:lineRule="auto"/>
-                                <w:jc w:val="left"/>
+                              <w:r>
                                 <w:rPr>
                                   <w:color w:val="000000" w:themeColor="text1"/>
                                 </w:rPr>
-                              </w:pPr>
+                                <w:t xml:space="preserve"> </w:t>
+                              </w:r>
                               <w:r>
                                 <w:rPr>
                                   <w:rFonts w:hint="eastAsia"/>
                                   <w:color w:val="000000" w:themeColor="text1"/>
                                 </w:rPr>
-                                <w:t>(뒤에 후술 예정)</w:t>
+                                <w:t xml:space="preserve">값 만큼 생성할 수 있습니다. </w:t>
+                              </w:r>
+                              <w:r>
+                                <w:rPr>
+                                  <w:color w:val="000000" w:themeColor="text1"/>
+                                </w:rPr>
+                                <w:t>(</w:t>
+                              </w:r>
+                              <w:r>
+                                <w:rPr>
+                                  <w:rFonts w:hint="eastAsia"/>
+                                  <w:color w:val="000000" w:themeColor="text1"/>
+                                </w:rPr>
+                                <w:t>후</w:t>
+                              </w:r>
+                              <w:r>
+                                <w:rPr>
+                                  <w:rFonts w:hint="eastAsia"/>
+                                  <w:color w:val="000000" w:themeColor="text1"/>
+                                </w:rPr>
+                                <w:t>술 예정)</w:t>
                               </w:r>
                             </w:p>
                             <w:p>
@@ -4511,8 +4891,8 @@
           </mc:Choice>
           <mc:Fallback>
             <w:pict>
-              <v:group w14:anchorId="7C05EAEC" id="그룹 17" o:spid="_x0000_s1032" style="position:absolute;left:0;text-align:left;margin-left:346.8pt;margin-top:285.45pt;width:130.6pt;height:72.1pt;z-index:251658243;mso-width-relative:margin;mso-height-relative:margin" coordsize="16586,9156" o:gfxdata="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">
-                <v:shape id="말풍선: 모서리가 둥근 사각형 6" o:spid="_x0000_s1033" type="#_x0000_t62" style="position:absolute;width:16586;height:9156;visibility:visible;mso-wrap-style:square;v-text-anchor:middle" o:gfxdata="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" adj="1775,-6304" fillcolor="white [3212]" strokecolor="red" strokeweight="1.5pt">
+              <v:group w14:anchorId="7C05EAEC" id="그룹 17" o:spid="_x0000_s1035" style="position:absolute;left:0;text-align:left;margin-left:78.6pt;margin-top:331.95pt;width:130.6pt;height:74.45pt;z-index:251658243;mso-width-relative:margin;mso-height-relative:margin" coordsize="16586,9455" o:gfxdata="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">
+                <v:shape id="말풍선: 모서리가 둥근 사각형 6" o:spid="_x0000_s1036" type="#_x0000_t62" style="position:absolute;width:16586;height:9156;visibility:visible;mso-wrap-style:square;v-text-anchor:middle" o:gfxdata="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" adj="18544,-5405" fillcolor="white [3212]" strokecolor="red" strokeweight="1.5pt">
                   <v:textbox>
                     <w:txbxContent>
                       <w:p>
@@ -4527,7 +4907,7 @@
                     </w:txbxContent>
                   </v:textbox>
                 </v:shape>
-                <v:shape id="Text Box 13" o:spid="_x0000_s1034" type="#_x0000_t202" style="position:absolute;left:304;top:228;width:16161;height:8541;visibility:visible;mso-wrap-style:square;v-text-anchor:top" o:gfxdata="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" filled="f" stroked="f" strokeweight=".5pt">
+                <v:shape id="Text Box 13" o:spid="_x0000_s1037" type="#_x0000_t202" style="position:absolute;left:304;top:914;width:16161;height:8541;visibility:visible;mso-wrap-style:square;v-text-anchor:top" o:gfxdata="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" filled="f" stroked="f" strokeweight=".5pt">
                   <v:textbox>
                     <w:txbxContent>
                       <w:p>
@@ -4543,36 +4923,47 @@
                             <w:rFonts w:hint="eastAsia"/>
                             <w:color w:val="000000" w:themeColor="text1"/>
                           </w:rPr>
-                          <w:t xml:space="preserve">공들이 움직일 방향을 바꿔주는 중력장을 최대 </w:t>
-                        </w:r>
-                        <w:r>
-                          <w:rPr>
-                            <w:color w:val="000000" w:themeColor="text1"/>
-                          </w:rPr>
-                          <w:t>3</w:t>
+                          <w:t xml:space="preserve">공들이 움직일 방향을 바꿔주는 중력장을 </w:t>
                         </w:r>
                         <w:r>
                           <w:rPr>
                             <w:rFonts w:hint="eastAsia"/>
                             <w:color w:val="000000" w:themeColor="text1"/>
                           </w:rPr>
-                          <w:t>개 설치합니다.</w:t>
+                          <w:t>정해진</w:t>
                         </w:r>
-                      </w:p>
-                      <w:p>
-                        <w:pPr>
-                          <w:spacing w:line="180" w:lineRule="auto"/>
-                          <w:jc w:val="left"/>
+                        <w:r>
                           <w:rPr>
                             <w:color w:val="000000" w:themeColor="text1"/>
                           </w:rPr>
-                        </w:pPr>
+                          <w:t xml:space="preserve"> </w:t>
+                        </w:r>
                         <w:r>
                           <w:rPr>
                             <w:rFonts w:hint="eastAsia"/>
                             <w:color w:val="000000" w:themeColor="text1"/>
                           </w:rPr>
-                          <w:t>(뒤에 후술 예정)</w:t>
+                          <w:t xml:space="preserve">값 만큼 생성할 수 있습니다. </w:t>
+                        </w:r>
+                        <w:r>
+                          <w:rPr>
+                            <w:color w:val="000000" w:themeColor="text1"/>
+                          </w:rPr>
+                          <w:t>(</w:t>
+                        </w:r>
+                        <w:r>
+                          <w:rPr>
+                            <w:rFonts w:hint="eastAsia"/>
+                            <w:color w:val="000000" w:themeColor="text1"/>
+                          </w:rPr>
+                          <w:t>후</w:t>
+                        </w:r>
+                        <w:r>
+                          <w:rPr>
+                            <w:rFonts w:hint="eastAsia"/>
+                            <w:color w:val="000000" w:themeColor="text1"/>
+                          </w:rPr>
+                          <w:t>술 예정)</w:t>
                         </w:r>
                       </w:p>
                       <w:p>
@@ -4606,10 +4997,10 @@
           <w:noProof/>
         </w:rPr>
         <w:drawing>
-          <wp:inline distT="0" distB="0" distL="0" distR="0" wp14:anchorId="4A07D65F" wp14:editId="724E4649">
-            <wp:extent cx="5495925" cy="3736611"/>
+          <wp:inline distT="0" distB="0" distL="0" distR="0" wp14:anchorId="0C6E0DFB" wp14:editId="478C2C11">
+            <wp:extent cx="5848660" cy="4137660"/>
             <wp:effectExtent l="0" t="0" r="0" b="0"/>
-            <wp:docPr id="3" name="그림 3"/>
+            <wp:docPr id="5" name="그림 5"/>
             <wp:cNvGraphicFramePr>
               <a:graphicFrameLocks xmlns:a="http://schemas.openxmlformats.org/drawingml/2006/main" noChangeAspect="1"/>
             </wp:cNvGraphicFramePr>
@@ -4623,7 +5014,7 @@
                     </pic:cNvPicPr>
                   </pic:nvPicPr>
                   <pic:blipFill>
-                    <a:blip r:embed="rId14" cstate="print">
+                    <a:blip r:embed="rId14">
                       <a:extLst>
                         <a:ext uri="{28A0092B-C50C-407E-A947-70E740481C1C}">
                           <a14:useLocalDpi xmlns:a14="http://schemas.microsoft.com/office/drawing/2010/main" val="0"/>
@@ -4638,7 +5029,7 @@
                   <pic:spPr bwMode="auto">
                     <a:xfrm>
                       <a:off x="0" y="0"/>
-                      <a:ext cx="5511009" cy="3746867"/>
+                      <a:ext cx="5868967" cy="4152026"/>
                     </a:xfrm>
                     <a:prstGeom prst="rect">
                       <a:avLst/>
@@ -4652,7 +5043,16 @@
         </w:drawing>
       </w:r>
     </w:p>
-    <w:p/>
+    <w:p>
+      <w:proofErr w:type="spellStart"/>
+      <w:r>
+        <w:rPr>
+          <w:rFonts w:hint="eastAsia"/>
+        </w:rPr>
+        <w:t>ㄴ</w:t>
+      </w:r>
+      <w:proofErr w:type="spellEnd"/>
+    </w:p>
     <w:p/>
     <w:p/>
     <w:p/>
@@ -5263,10 +5663,21 @@
         <w:rPr>
           <w:rFonts w:hint="eastAsia"/>
         </w:rPr>
-        <w:t>예시를 들자면,</w:t>
-      </w:r>
-      <w:r>
-        <w:t xml:space="preserve">    </w:t>
+        <w:t xml:space="preserve">예시를 </w:t>
+      </w:r>
+      <w:proofErr w:type="gramStart"/>
+      <w:r>
+        <w:rPr>
+          <w:rFonts w:hint="eastAsia"/>
+        </w:rPr>
+        <w:t>들자면,</w:t>
+      </w:r>
+      <w:r>
+        <w:t xml:space="preserve">   </w:t>
+      </w:r>
+      <w:proofErr w:type="gramEnd"/>
+      <w:r>
+        <w:t xml:space="preserve"> </w:t>
       </w:r>
       <w:r>
         <w:rPr>
@@ -5521,27 +5932,51 @@
       <w:pPr>
         <w:ind w:left="800" w:firstLineChars="2" w:firstLine="4"/>
         <w:jc w:val="left"/>
+      </w:pPr>
+      <w:r>
         <w:rPr>
           <w:rFonts w:hint="eastAsia"/>
         </w:rPr>
-      </w:pPr>
+        <w:t>모든 스테이지</w:t>
+      </w:r>
       <w:r>
         <w:rPr>
           <w:rFonts w:hint="eastAsia"/>
         </w:rPr>
-        <w:t>모든 스테이지</w:t>
+        <w:t>에 있는 셀</w:t>
       </w:r>
       <w:r>
         <w:rPr>
           <w:rFonts w:hint="eastAsia"/>
         </w:rPr>
-        <w:t>에 있는 셀</w:t>
+        <w:t>은 단수가 아닌 복수일 수 있습니다.</w:t>
+      </w:r>
+      <w:r>
+        <w:t xml:space="preserve"> </w:t>
       </w:r>
       <w:r>
         <w:rPr>
           <w:rFonts w:hint="eastAsia"/>
         </w:rPr>
-        <w:t>은 단수가 아닌 복수일 수 있습니다.</w:t>
+        <w:t xml:space="preserve">또한 셀은 기본적으로 </w:t>
+      </w:r>
+      <w:r>
+        <w:t>1x1</w:t>
+      </w:r>
+      <w:r>
+        <w:rPr>
+          <w:rFonts w:hint="eastAsia"/>
+        </w:rPr>
+        <w:t xml:space="preserve">크기의 정사각형이 </w:t>
+      </w:r>
+      <w:r>
+        <w:t>5x5</w:t>
+      </w:r>
+      <w:r>
+        <w:rPr>
+          <w:rFonts w:hint="eastAsia"/>
+        </w:rPr>
+        <w:t>배열로 이루어진 셀입니다.</w:t>
       </w:r>
       <w:r>
         <w:t xml:space="preserve"> </w:t>
@@ -5550,69 +5985,28 @@
         <w:rPr>
           <w:rFonts w:hint="eastAsia"/>
         </w:rPr>
-        <w:t xml:space="preserve">또한 셀은 기본적으로 </w:t>
-      </w:r>
-      <w:r>
-        <w:t>1x1</w:t>
+        <w:t>단,</w:t>
+      </w:r>
+      <w:r>
+        <w:t xml:space="preserve"> </w:t>
       </w:r>
       <w:r>
         <w:rPr>
           <w:rFonts w:hint="eastAsia"/>
         </w:rPr>
-        <w:t xml:space="preserve">크기의 정사각형이 </w:t>
-      </w:r>
-      <w:r>
-        <w:t>5x5</w:t>
+        <w:t>셀과</w:t>
       </w:r>
       <w:r>
         <w:rPr>
           <w:rFonts w:hint="eastAsia"/>
         </w:rPr>
-        <w:t>배열로 이루어진 셀입니다.</w:t>
-      </w:r>
-      <w:r>
         <w:t xml:space="preserve"> </w:t>
       </w:r>
       <w:r>
         <w:rPr>
           <w:rFonts w:hint="eastAsia"/>
         </w:rPr>
-        <w:t>단,</w:t>
-      </w:r>
-      <w:r>
-        <w:t xml:space="preserve"> </w:t>
-      </w:r>
-      <w:r>
-        <w:rPr>
-          <w:rFonts w:hint="eastAsia"/>
-        </w:rPr>
-        <w:t>셀과</w:t>
-      </w:r>
-      <w:r>
-        <w:rPr>
-          <w:rFonts w:hint="eastAsia"/>
-        </w:rPr>
-        <w:t xml:space="preserve"> </w:t>
-      </w:r>
-      <w:r>
-        <w:rPr>
-          <w:rFonts w:hint="eastAsia"/>
-        </w:rPr>
-        <w:t xml:space="preserve">셀 안에 존재할 수 있는 </w:t>
-      </w:r>
-      <w:proofErr w:type="spellStart"/>
-      <w:r>
-        <w:rPr>
-          <w:rFonts w:hint="eastAsia"/>
-        </w:rPr>
-        <w:t>옵스타클의</w:t>
-      </w:r>
-      <w:proofErr w:type="spellEnd"/>
-      <w:r>
-        <w:rPr>
-          <w:rFonts w:hint="eastAsia"/>
-        </w:rPr>
-        <w:t xml:space="preserve"> </w:t>
+        <w:t xml:space="preserve">셀 안에 존재할 수 있는 옵스타클의 </w:t>
       </w:r>
       <w:r>
         <w:rPr>
@@ -6265,6 +6659,7 @@
                   <w:pPr>
                     <w:jc w:val="left"/>
                   </w:pPr>
+                  <w:proofErr w:type="gramStart"/>
                   <w:r>
                     <w:rPr>
                       <w:rFonts w:hint="eastAsia"/>
@@ -6272,7 +6667,11 @@
                     <w:t xml:space="preserve">프로그래머 </w:t>
                   </w:r>
                   <w:r>
-                    <w:t xml:space="preserve">: </w:t>
+                    <w:t>:</w:t>
+                  </w:r>
+                  <w:proofErr w:type="gramEnd"/>
+                  <w:r>
+                    <w:t xml:space="preserve"> </w:t>
                   </w:r>
                   <w:r>
                     <w:rPr>
@@ -6294,6 +6693,7 @@
                   <w:pPr>
                     <w:jc w:val="left"/>
                   </w:pPr>
+                  <w:proofErr w:type="gramStart"/>
                   <w:r>
                     <w:rPr>
                       <w:rFonts w:hint="eastAsia"/>
@@ -6301,7 +6701,11 @@
                     <w:t xml:space="preserve">아티스트 </w:t>
                   </w:r>
                   <w:r>
-                    <w:t xml:space="preserve">: </w:t>
+                    <w:t>:</w:t>
+                  </w:r>
+                  <w:proofErr w:type="gramEnd"/>
+                  <w:r>
+                    <w:t xml:space="preserve"> </w:t>
                   </w:r>
                   <w:r>
                     <w:rPr>
@@ -8170,7 +8574,14 @@
                     <w:rPr>
                       <w:rFonts w:hint="eastAsia"/>
                     </w:rPr>
-                    <w:t xml:space="preserve">게임 시작 시 목적지로 </w:t>
+                    <w:t xml:space="preserve">게임 시작 시 </w:t>
+                  </w:r>
+                  <w:proofErr w:type="gramStart"/>
+                  <w:r>
+                    <w:rPr>
+                      <w:rFonts w:hint="eastAsia"/>
+                    </w:rPr>
+                    <w:t xml:space="preserve">목적지로 </w:t>
                   </w:r>
                   <w:r>
                     <w:t xml:space="preserve"> </w:t>
@@ -8181,6 +8592,7 @@
                     </w:rPr>
                     <w:t>이동</w:t>
                   </w:r>
+                  <w:proofErr w:type="gramEnd"/>
                 </w:p>
               </w:tc>
             </w:tr>

</xml_diff>